<commit_message>
decomposition project, updated resume
</commit_message>
<xml_diff>
--- a/resume/MohamedEl-Alawi-Resume-2015.docx
+++ b/resume/MohamedEl-Alawi-Resume-2015.docx
@@ -73,8 +73,6 @@
               </w:rPr>
               <w:t>B, Canada</w:t>
             </w:r>
-            <w:bookmarkStart w:id="0" w:name="_GoBack"/>
-            <w:bookmarkEnd w:id="0"/>
           </w:p>
           <w:p>
             <w:pPr>
@@ -354,21 +352,7 @@
               <w:rPr>
                 <w:rFonts w:ascii="Tahoma" w:hAnsi="Tahoma" w:cs="Tahoma"/>
               </w:rPr>
-              <w:t xml:space="preserve">Currently developing an IRC Client using C++ and the </w:t>
-            </w:r>
-            <w:proofErr w:type="spellStart"/>
-            <w:r>
-              <w:rPr>
-                <w:rFonts w:ascii="Tahoma" w:hAnsi="Tahoma" w:cs="Tahoma"/>
-              </w:rPr>
-              <w:t>Qt</w:t>
-            </w:r>
-            <w:proofErr w:type="spellEnd"/>
-            <w:r>
-              <w:rPr>
-                <w:rFonts w:ascii="Tahoma" w:hAnsi="Tahoma" w:cs="Tahoma"/>
-              </w:rPr>
-              <w:t xml:space="preserve"> Framework.</w:t>
+              <w:t>Currently developing an IRC Client using C++ and the Qt Framework.</w:t>
             </w:r>
           </w:p>
           <w:p>
@@ -510,7 +494,6 @@
               </w:rPr>
               <w:t xml:space="preserve"> script side network handling of </w:t>
             </w:r>
-            <w:proofErr w:type="spellStart"/>
             <w:r>
               <w:rPr>
                 <w:rFonts w:ascii="Tahoma" w:hAnsi="Tahoma" w:cs="Tahoma"/>
@@ -523,7 +506,6 @@
               </w:rPr>
               <w:t>s</w:t>
             </w:r>
-            <w:proofErr w:type="spellEnd"/>
             <w:r>
               <w:rPr>
                 <w:rFonts w:ascii="Tahoma" w:hAnsi="Tahoma" w:cs="Tahoma"/>
@@ -565,7 +547,33 @@
               <w:rPr>
                 <w:rFonts w:ascii="Tahoma" w:hAnsi="Tahoma" w:cs="Tahoma"/>
               </w:rPr>
-              <w:t xml:space="preserve">Currently has an install base of over 4000 devices across </w:t>
+              <w:t xml:space="preserve">Currently has an install base of over </w:t>
+            </w:r>
+            <w:r>
+              <w:rPr>
+                <w:rFonts w:ascii="Tahoma" w:hAnsi="Tahoma" w:cs="Tahoma"/>
+              </w:rPr>
+              <w:t>1</w:t>
+            </w:r>
+            <w:r>
+              <w:rPr>
+                <w:rFonts w:ascii="Tahoma" w:hAnsi="Tahoma" w:cs="Tahoma"/>
+              </w:rPr>
+              <w:t>2</w:t>
+            </w:r>
+            <w:bookmarkStart w:id="0" w:name="_GoBack"/>
+            <w:bookmarkEnd w:id="0"/>
+            <w:r>
+              <w:rPr>
+                <w:rFonts w:ascii="Tahoma" w:hAnsi="Tahoma" w:cs="Tahoma"/>
+              </w:rPr>
+              <w:t>,0</w:t>
+            </w:r>
+            <w:r>
+              <w:rPr>
+                <w:rFonts w:ascii="Tahoma" w:hAnsi="Tahoma" w:cs="Tahoma"/>
+              </w:rPr>
+              <w:t xml:space="preserve">00 devices across </w:t>
             </w:r>
             <w:r>
               <w:rPr>
@@ -810,14 +818,12 @@
               </w:rPr>
               <w:t xml:space="preserve"> clear and frequent communication with </w:t>
             </w:r>
-            <w:proofErr w:type="spellStart"/>
             <w:r>
               <w:rPr>
                 <w:rFonts w:ascii="Tahoma" w:hAnsi="Tahoma" w:cs="Tahoma"/>
               </w:rPr>
               <w:t>userbase</w:t>
             </w:r>
-            <w:proofErr w:type="spellEnd"/>
             <w:r>
               <w:rPr>
                 <w:rFonts w:ascii="Tahoma" w:hAnsi="Tahoma" w:cs="Tahoma"/>
@@ -1008,30 +1014,8 @@
               <w:rPr>
                 <w:rFonts w:ascii="Tahoma" w:hAnsi="Tahoma" w:cs="Tahoma"/>
               </w:rPr>
-              <w:t xml:space="preserve">Proficient: C++, </w:t>
-            </w:r>
-            <w:proofErr w:type="spellStart"/>
-            <w:r>
-              <w:rPr>
-                <w:rFonts w:ascii="Tahoma" w:hAnsi="Tahoma" w:cs="Tahoma"/>
-              </w:rPr>
-              <w:t>ECMAScript</w:t>
-            </w:r>
-            <w:proofErr w:type="spellEnd"/>
-            <w:r>
-              <w:rPr>
-                <w:rFonts w:ascii="Tahoma" w:hAnsi="Tahoma" w:cs="Tahoma"/>
-              </w:rPr>
-              <w:t>/</w:t>
-            </w:r>
-            <w:proofErr w:type="spellStart"/>
-            <w:r>
-              <w:rPr>
-                <w:rFonts w:ascii="Tahoma" w:hAnsi="Tahoma" w:cs="Tahoma"/>
-              </w:rPr>
-              <w:t>Javascript</w:t>
-            </w:r>
-            <w:proofErr w:type="spellEnd"/>
+              <w:t>Proficient: C++, ECMAScript/Javascript</w:t>
+            </w:r>
             <w:r>
               <w:rPr>
                 <w:rFonts w:ascii="Tahoma" w:hAnsi="Tahoma" w:cs="Tahoma"/>

</xml_diff>